<commit_message>
update work log file
</commit_message>
<xml_diff>
--- a/工作日志.docx
+++ b/工作日志.docx
@@ -5788,15 +5788,7 @@
           <w:sz w:val="20"/>
           <w:szCs w:val="20"/>
         </w:rPr>
-        <w:t>add</w:t>
-      </w:r>
-      <w:r>
-        <w:rPr>
-          <w:rFonts w:ascii="Adobe 宋体 Std L" w:cs="Times New Roman" w:eastAsia="Adobe 宋体 Std L" w:hAnsi="Adobe 宋体 Std L"/>
-          <w:sz w:val="20"/>
-          <w:szCs w:val="20"/>
-        </w:rPr>
-        <w:t>Focus() cancelFocus()</w:t>
+        <w:t>addFocus() cancelFocus()</w:t>
       </w:r>
       <w:r>
         <w:rPr>
@@ -6099,10 +6091,584 @@
     <w:p>
       <w:pPr>
         <w:pStyle w:val="style0"/>
-        <w:rPr/>
-      </w:pPr>
-      <w:r>
-        <w:rPr/>
+        <w:rPr>
+          <w:rFonts w:ascii="Adobe 宋体 Std L" w:cs="Times New Roman" w:eastAsia="Adobe 宋体 Std L" w:hAnsi="Adobe 宋体 Std L"/>
+          <w:sz w:val="20"/>
+          <w:szCs w:val="20"/>
+        </w:rPr>
+      </w:pPr>
+      <w:r>
+        <w:rPr>
+          <w:rFonts w:ascii="Adobe 宋体 Std L" w:cs="Times New Roman" w:eastAsia="Adobe 宋体 Std L" w:hAnsi="Adobe 宋体 Std L"/>
+          <w:sz w:val="20"/>
+          <w:szCs w:val="20"/>
+        </w:rPr>
+        <w:t>2-24</w:t>
+      </w:r>
+      <w:r>
+        <w:rPr>
+          <w:rFonts w:ascii="Adobe 宋体 Std L" w:cs="Times New Roman" w:eastAsia="Adobe 宋体 Std L" w:hAnsi="Adobe 宋体 Std L"/>
+          <w:sz w:val="20"/>
+          <w:szCs w:val="20"/>
+        </w:rPr>
+        <w:t>～</w:t>
+      </w:r>
+      <w:r>
+        <w:rPr>
+          <w:rFonts w:ascii="Adobe 宋体 Std L" w:cs="Times New Roman" w:eastAsia="Adobe 宋体 Std L" w:hAnsi="Adobe 宋体 Std L"/>
+          <w:sz w:val="20"/>
+          <w:szCs w:val="20"/>
+        </w:rPr>
+        <w:t>2-28</w:t>
+      </w:r>
+      <w:r>
+        <w:rPr>
+          <w:rFonts w:ascii="Adobe 宋体 Std L" w:cs="Times New Roman" w:eastAsia="Adobe 宋体 Std L" w:hAnsi="Adobe 宋体 Std L"/>
+          <w:sz w:val="20"/>
+          <w:szCs w:val="20"/>
+        </w:rPr>
+        <w:t>迭代任务总结 ：</w:t>
+      </w:r>
+    </w:p>
+    <w:p>
+      <w:pPr>
+        <w:pStyle w:val="style0"/>
+        <w:rPr>
+          <w:rFonts w:ascii="Adobe 宋体 Std L" w:cs="Times New Roman" w:eastAsia="Adobe 宋体 Std L" w:hAnsi="Adobe 宋体 Std L"/>
+          <w:sz w:val="20"/>
+          <w:szCs w:val="20"/>
+        </w:rPr>
+      </w:pPr>
+      <w:r>
+        <w:rPr>
+          <w:rFonts w:ascii="Adobe 宋体 Std L" w:cs="Times New Roman" w:eastAsia="Adobe 宋体 Std L" w:hAnsi="Adobe 宋体 Std L"/>
+          <w:sz w:val="20"/>
+          <w:szCs w:val="20"/>
+        </w:rPr>
+        <w:t xml:space="preserve">  </w:t>
+      </w:r>
+      <w:r>
+        <w:rPr>
+          <w:rFonts w:ascii="Adobe 宋体 Std L" w:cs="Times New Roman" w:eastAsia="Adobe 宋体 Std L" w:hAnsi="Adobe 宋体 Std L"/>
+          <w:sz w:val="20"/>
+          <w:szCs w:val="20"/>
+        </w:rPr>
+        <w:t>1</w:t>
+      </w:r>
+      <w:r>
+        <w:rPr>
+          <w:rFonts w:ascii="Adobe 宋体 Std L" w:cs="Times New Roman" w:eastAsia="Adobe 宋体 Std L" w:hAnsi="Adobe 宋体 Std L"/>
+          <w:sz w:val="20"/>
+          <w:szCs w:val="20"/>
+        </w:rPr>
+        <w:t>、实现用户头像“下拉信息框”：</w:t>
+      </w:r>
+    </w:p>
+    <w:p>
+      <w:pPr>
+        <w:pStyle w:val="style0"/>
+        <w:rPr>
+          <w:rFonts w:ascii="Adobe 宋体 Std L" w:cs="Times New Roman" w:eastAsia="Adobe 宋体 Std L" w:hAnsi="Adobe 宋体 Std L"/>
+          <w:sz w:val="20"/>
+          <w:szCs w:val="20"/>
+        </w:rPr>
+      </w:pPr>
+      <w:r>
+        <w:rPr>
+          <w:rFonts w:ascii="Adobe 宋体 Std L" w:cs="Times New Roman" w:eastAsia="Adobe 宋体 Std L" w:hAnsi="Adobe 宋体 Std L"/>
+          <w:sz w:val="20"/>
+          <w:szCs w:val="20"/>
+        </w:rPr>
+        <w:tab/>
+        <w:t xml:space="preserve">  user_message.html</w:t>
+      </w:r>
+      <w:r>
+        <w:rPr>
+          <w:rFonts w:ascii="Adobe 宋体 Std L" w:cs="Times New Roman" w:eastAsia="Adobe 宋体 Std L" w:hAnsi="Adobe 宋体 Std L"/>
+          <w:sz w:val="20"/>
+          <w:szCs w:val="20"/>
+        </w:rPr>
+        <w:t>模板：</w:t>
+      </w:r>
+    </w:p>
+    <w:p>
+      <w:pPr>
+        <w:pStyle w:val="style0"/>
+        <w:rPr>
+          <w:rFonts w:ascii="Adobe 宋体 Std L" w:cs="Times New Roman" w:eastAsia="Adobe 宋体 Std L" w:hAnsi="Adobe 宋体 Std L"/>
+          <w:sz w:val="20"/>
+          <w:szCs w:val="20"/>
+        </w:rPr>
+      </w:pPr>
+      <w:r>
+        <w:rPr>
+          <w:rFonts w:ascii="Adobe 宋体 Std L" w:cs="Times New Roman" w:eastAsia="Adobe 宋体 Std L" w:hAnsi="Adobe 宋体 Std L"/>
+          <w:sz w:val="20"/>
+          <w:szCs w:val="20"/>
+        </w:rPr>
+        <w:t xml:space="preserve">         </w:t>
+      </w:r>
+      <w:r>
+        <w:rPr>
+          <w:rFonts w:ascii="Adobe 宋体 Std L" w:cs="Times New Roman" w:eastAsia="Adobe 宋体 Std L" w:hAnsi="Adobe 宋体 Std L"/>
+          <w:sz w:val="20"/>
+          <w:szCs w:val="20"/>
+        </w:rPr>
+        <w:t>动态改变模板里的数据：</w:t>
+      </w:r>
+    </w:p>
+    <w:p>
+      <w:pPr>
+        <w:pStyle w:val="style0"/>
+        <w:rPr>
+          <w:rFonts w:ascii="Adobe 宋体 Std L" w:cs="Times New Roman" w:eastAsia="Adobe 宋体 Std L" w:hAnsi="Adobe 宋体 Std L"/>
+          <w:sz w:val="20"/>
+          <w:szCs w:val="20"/>
+        </w:rPr>
+      </w:pPr>
+      <w:r>
+        <w:rPr>
+          <w:rFonts w:ascii="Adobe 宋体 Std L" w:cs="Times New Roman" w:eastAsia="Adobe 宋体 Std L" w:hAnsi="Adobe 宋体 Std L"/>
+          <w:sz w:val="20"/>
+          <w:szCs w:val="20"/>
+        </w:rPr>
+        <w:t xml:space="preserve">         </w:t>
+      </w:r>
+      <w:r>
+        <w:rPr>
+          <w:rFonts w:ascii="Adobe 宋体 Std L" w:cs="Times New Roman" w:eastAsia="Adobe 宋体 Std L" w:hAnsi="Adobe 宋体 Std L"/>
+          <w:sz w:val="20"/>
+          <w:szCs w:val="20"/>
+        </w:rPr>
+        <w:t>鼠标划过事件，</w:t>
+      </w:r>
+      <w:r>
+        <w:rPr>
+          <w:rFonts w:ascii="Adobe 宋体 Std L" w:cs="Times New Roman" w:eastAsia="Adobe 宋体 Std L" w:hAnsi="Adobe 宋体 Std L"/>
+          <w:sz w:val="20"/>
+          <w:szCs w:val="20"/>
+        </w:rPr>
+        <w:t>ajax</w:t>
+      </w:r>
+      <w:r>
+        <w:rPr>
+          <w:rFonts w:ascii="Adobe 宋体 Std L" w:cs="Times New Roman" w:eastAsia="Adobe 宋体 Std L" w:hAnsi="Adobe 宋体 Std L"/>
+          <w:sz w:val="20"/>
+          <w:szCs w:val="20"/>
+        </w:rPr>
+        <w:t>请求，返回值</w:t>
+      </w:r>
+    </w:p>
+    <w:p>
+      <w:pPr>
+        <w:pStyle w:val="style0"/>
+        <w:rPr>
+          <w:rFonts w:ascii="Adobe 宋体 Std L" w:cs="Times New Roman" w:eastAsia="Adobe 宋体 Std L" w:hAnsi="Adobe 宋体 Std L"/>
+          <w:sz w:val="20"/>
+          <w:szCs w:val="20"/>
+        </w:rPr>
+      </w:pPr>
+      <w:r>
+        <w:rPr>
+          <w:rFonts w:ascii="Adobe 宋体 Std L" w:cs="Times New Roman" w:eastAsia="Adobe 宋体 Std L" w:hAnsi="Adobe 宋体 Std L"/>
+          <w:sz w:val="20"/>
+          <w:szCs w:val="20"/>
+        </w:rPr>
+        <w:t xml:space="preserve">  </w:t>
+      </w:r>
+      <w:r>
+        <w:rPr>
+          <w:rFonts w:ascii="Adobe 宋体 Std L" w:cs="Times New Roman" w:eastAsia="Adobe 宋体 Std L" w:hAnsi="Adobe 宋体 Std L"/>
+          <w:sz w:val="20"/>
+          <w:szCs w:val="20"/>
+        </w:rPr>
+        <w:t>2</w:t>
+      </w:r>
+      <w:r>
+        <w:rPr>
+          <w:rFonts w:ascii="Adobe 宋体 Std L" w:cs="Times New Roman" w:eastAsia="Adobe 宋体 Std L" w:hAnsi="Adobe 宋体 Std L"/>
+          <w:sz w:val="20"/>
+          <w:szCs w:val="20"/>
+        </w:rPr>
+        <w:t>、实现个人中心和非个人中心的“加关注”和“取消关注”的逻辑</w:t>
+      </w:r>
+      <w:r>
+        <w:rPr>
+          <w:rFonts w:ascii="Adobe 宋体 Std L" w:cs="Times New Roman" w:eastAsia="Adobe 宋体 Std L" w:hAnsi="Adobe 宋体 Std L"/>
+          <w:sz w:val="20"/>
+          <w:szCs w:val="20"/>
+        </w:rPr>
+        <w:t>：</w:t>
+      </w:r>
+    </w:p>
+    <w:p>
+      <w:pPr>
+        <w:pStyle w:val="style0"/>
+        <w:rPr>
+          <w:rFonts w:ascii="Adobe 宋体 Std L" w:cs="Times New Roman" w:eastAsia="Adobe 宋体 Std L" w:hAnsi="Adobe 宋体 Std L"/>
+          <w:sz w:val="20"/>
+          <w:szCs w:val="20"/>
+        </w:rPr>
+      </w:pPr>
+      <w:r>
+        <w:rPr>
+          <w:rFonts w:ascii="Adobe 宋体 Std L" w:cs="Times New Roman" w:eastAsia="Adobe 宋体 Std L" w:hAnsi="Adobe 宋体 Std L"/>
+          <w:sz w:val="20"/>
+          <w:szCs w:val="20"/>
+        </w:rPr>
+        <w:t xml:space="preserve">        </w:t>
+      </w:r>
+      <w:r>
+        <w:rPr>
+          <w:rFonts w:ascii="Adobe 宋体 Std L" w:cs="Times New Roman" w:eastAsia="Adobe 宋体 Std L" w:hAnsi="Adobe 宋体 Std L"/>
+          <w:sz w:val="20"/>
+          <w:szCs w:val="20"/>
+        </w:rPr>
+        <w:t>自定义</w:t>
+      </w:r>
+      <w:r>
+        <w:rPr>
+          <w:rFonts w:ascii="Adobe 宋体 Std L" w:cs="Times New Roman" w:eastAsia="Adobe 宋体 Std L" w:hAnsi="Adobe 宋体 Std L"/>
+          <w:sz w:val="20"/>
+          <w:szCs w:val="20"/>
+        </w:rPr>
+        <w:t>action</w:t>
+      </w:r>
+      <w:r>
+        <w:rPr>
+          <w:rFonts w:ascii="Adobe 宋体 Std L" w:cs="Times New Roman" w:eastAsia="Adobe 宋体 Std L" w:hAnsi="Adobe 宋体 Std L"/>
+          <w:sz w:val="20"/>
+          <w:szCs w:val="20"/>
+        </w:rPr>
+        <w:t>：修改数据表</w:t>
+      </w:r>
+      <w:r>
+        <w:rPr>
+          <w:rFonts w:ascii="Adobe 宋体 Std L" w:cs="Times New Roman" w:eastAsia="Adobe 宋体 Std L" w:hAnsi="Adobe 宋体 Std L"/>
+          <w:sz w:val="20"/>
+          <w:szCs w:val="20"/>
+        </w:rPr>
+        <w:t>:xiu_fans</w:t>
+      </w:r>
+    </w:p>
+    <w:p>
+      <w:pPr>
+        <w:pStyle w:val="style0"/>
+        <w:rPr>
+          <w:rFonts w:ascii="Adobe 宋体 Std L" w:cs="Times New Roman" w:eastAsia="Adobe 宋体 Std L" w:hAnsi="Adobe 宋体 Std L"/>
+          <w:sz w:val="20"/>
+          <w:szCs w:val="20"/>
+        </w:rPr>
+      </w:pPr>
+      <w:r>
+        <w:rPr>
+          <w:rFonts w:ascii="Adobe 宋体 Std L" w:cs="Times New Roman" w:eastAsia="Adobe 宋体 Std L" w:hAnsi="Adobe 宋体 Std L"/>
+          <w:sz w:val="20"/>
+          <w:szCs w:val="20"/>
+        </w:rPr>
+        <w:t xml:space="preserve">        </w:t>
+      </w:r>
+      <w:r>
+        <w:rPr>
+          <w:rFonts w:ascii="Adobe 宋体 Std L" w:cs="Times New Roman" w:eastAsia="Adobe 宋体 Std L" w:hAnsi="Adobe 宋体 Std L"/>
+          <w:sz w:val="20"/>
+          <w:szCs w:val="20"/>
+        </w:rPr>
+        <w:t>tooltipster</w:t>
+      </w:r>
+      <w:r>
+        <w:rPr>
+          <w:rFonts w:ascii="Adobe 宋体 Std L" w:cs="Times New Roman" w:eastAsia="Adobe 宋体 Std L" w:hAnsi="Adobe 宋体 Std L"/>
+          <w:sz w:val="20"/>
+          <w:szCs w:val="20"/>
+        </w:rPr>
+        <w:t>函数的闭包影响下一次</w:t>
+      </w:r>
+      <w:r>
+        <w:rPr>
+          <w:rFonts w:ascii="Adobe 宋体 Std L" w:cs="Times New Roman" w:eastAsia="Adobe 宋体 Std L" w:hAnsi="Adobe 宋体 Std L"/>
+          <w:sz w:val="20"/>
+          <w:szCs w:val="20"/>
+        </w:rPr>
+        <w:t>tooltipster</w:t>
+      </w:r>
+      <w:r>
+        <w:rPr>
+          <w:rFonts w:ascii="Adobe 宋体 Std L" w:cs="Times New Roman" w:eastAsia="Adobe 宋体 Std L" w:hAnsi="Adobe 宋体 Std L"/>
+          <w:sz w:val="20"/>
+          <w:szCs w:val="20"/>
+        </w:rPr>
+        <w:t>的请求</w:t>
+      </w:r>
+      <w:r>
+        <w:rPr>
+          <w:rFonts w:ascii="Adobe 宋体 Std L" w:cs="Times New Roman" w:eastAsia="Adobe 宋体 Std L" w:hAnsi="Adobe 宋体 Std L"/>
+          <w:sz w:val="20"/>
+          <w:szCs w:val="20"/>
+        </w:rPr>
+        <w:t>ajax</w:t>
+      </w:r>
+      <w:r>
+        <w:rPr>
+          <w:rFonts w:ascii="Adobe 宋体 Std L" w:cs="Times New Roman" w:eastAsia="Adobe 宋体 Std L" w:hAnsi="Adobe 宋体 Std L"/>
+          <w:sz w:val="20"/>
+          <w:szCs w:val="20"/>
+        </w:rPr>
+        <w:t>的值（浪费较多时间）</w:t>
+      </w:r>
+    </w:p>
+    <w:p>
+      <w:pPr>
+        <w:pStyle w:val="style0"/>
+        <w:rPr>
+          <w:rFonts w:ascii="Adobe 宋体 Std L" w:cs="Times New Roman" w:eastAsia="Adobe 宋体 Std L" w:hAnsi="Adobe 宋体 Std L"/>
+          <w:sz w:val="20"/>
+          <w:szCs w:val="20"/>
+        </w:rPr>
+      </w:pPr>
+      <w:r>
+        <w:rPr>
+          <w:rFonts w:ascii="Adobe 宋体 Std L" w:cs="Times New Roman" w:eastAsia="Adobe 宋体 Std L" w:hAnsi="Adobe 宋体 Std L"/>
+          <w:sz w:val="20"/>
+          <w:szCs w:val="20"/>
+        </w:rPr>
+        <w:t xml:space="preserve"> </w:t>
+      </w:r>
+      <w:r>
+        <w:rPr>
+          <w:rFonts w:ascii="Adobe 宋体 Std L" w:cs="Times New Roman" w:eastAsia="Adobe 宋体 Std L" w:hAnsi="Adobe 宋体 Std L"/>
+          <w:sz w:val="20"/>
+          <w:szCs w:val="20"/>
+        </w:rPr>
+        <w:t>3</w:t>
+      </w:r>
+      <w:r>
+        <w:rPr>
+          <w:rFonts w:ascii="Adobe 宋体 Std L" w:cs="Times New Roman" w:eastAsia="Adobe 宋体 Std L" w:hAnsi="Adobe 宋体 Std L"/>
+          <w:sz w:val="20"/>
+          <w:szCs w:val="20"/>
+        </w:rPr>
+        <w:t>、借用之前的“手记编辑”的</w:t>
+      </w:r>
+      <w:r>
+        <w:rPr>
+          <w:rFonts w:ascii="Adobe 宋体 Std L" w:cs="Times New Roman" w:eastAsia="Adobe 宋体 Std L" w:hAnsi="Adobe 宋体 Std L"/>
+          <w:sz w:val="20"/>
+          <w:szCs w:val="20"/>
+        </w:rPr>
+        <w:t>angular</w:t>
+      </w:r>
+      <w:r>
+        <w:rPr>
+          <w:rFonts w:ascii="Adobe 宋体 Std L" w:cs="Times New Roman" w:eastAsia="Adobe 宋体 Std L" w:hAnsi="Adobe 宋体 Std L"/>
+          <w:sz w:val="20"/>
+          <w:szCs w:val="20"/>
+        </w:rPr>
+        <w:t>的框架，将“装备编辑”的框架的大概实现：</w:t>
+      </w:r>
+    </w:p>
+    <w:p>
+      <w:pPr>
+        <w:pStyle w:val="style0"/>
+        <w:rPr>
+          <w:rFonts w:ascii="Adobe 宋体 Std L" w:cs="Times New Roman" w:eastAsia="Adobe 宋体 Std L" w:hAnsi="Adobe 宋体 Std L"/>
+          <w:sz w:val="20"/>
+          <w:szCs w:val="20"/>
+        </w:rPr>
+      </w:pPr>
+      <w:r>
+        <w:rPr>
+          <w:rFonts w:ascii="Adobe 宋体 Std L" w:cs="Times New Roman" w:eastAsia="Adobe 宋体 Std L" w:hAnsi="Adobe 宋体 Std L"/>
+          <w:sz w:val="20"/>
+          <w:szCs w:val="20"/>
+        </w:rPr>
+        <w:t xml:space="preserve">       </w:t>
+      </w:r>
+      <w:r>
+        <w:rPr>
+          <w:rFonts w:ascii="Adobe 宋体 Std L" w:cs="Times New Roman" w:eastAsia="Adobe 宋体 Std L" w:hAnsi="Adobe 宋体 Std L"/>
+          <w:sz w:val="20"/>
+          <w:szCs w:val="20"/>
+        </w:rPr>
+        <w:t>所有的编辑信息写在一个页面，用</w:t>
+      </w:r>
+      <w:r>
+        <w:rPr>
+          <w:rFonts w:ascii="Adobe 宋体 Std L" w:cs="Times New Roman" w:eastAsia="Adobe 宋体 Std L" w:hAnsi="Adobe 宋体 Std L"/>
+          <w:sz w:val="20"/>
+          <w:szCs w:val="20"/>
+        </w:rPr>
+        <w:t>ng-switch</w:t>
+      </w:r>
+      <w:r>
+        <w:rPr>
+          <w:rFonts w:ascii="Adobe 宋体 Std L" w:cs="Times New Roman" w:eastAsia="Adobe 宋体 Std L" w:hAnsi="Adobe 宋体 Std L"/>
+          <w:sz w:val="20"/>
+          <w:szCs w:val="20"/>
+        </w:rPr>
+        <w:t>控制装备来源的编辑</w:t>
+      </w:r>
+    </w:p>
+    <w:p>
+      <w:pPr>
+        <w:pStyle w:val="style0"/>
+        <w:rPr>
+          <w:rFonts w:ascii="Adobe 宋体 Std L" w:cs="Times New Roman" w:eastAsia="Adobe 宋体 Std L" w:hAnsi="Adobe 宋体 Std L"/>
+          <w:sz w:val="20"/>
+          <w:szCs w:val="20"/>
+        </w:rPr>
+      </w:pPr>
+      <w:r>
+        <w:rPr>
+          <w:rFonts w:ascii="Adobe 宋体 Std L" w:cs="Times New Roman" w:eastAsia="Adobe 宋体 Std L" w:hAnsi="Adobe 宋体 Std L"/>
+          <w:sz w:val="20"/>
+          <w:szCs w:val="20"/>
+        </w:rPr>
+        <w:t xml:space="preserve"> </w:t>
+      </w:r>
+      <w:r>
+        <w:rPr>
+          <w:rFonts w:ascii="Adobe 宋体 Std L" w:cs="Times New Roman" w:eastAsia="Adobe 宋体 Std L" w:hAnsi="Adobe 宋体 Std L"/>
+          <w:sz w:val="20"/>
+          <w:szCs w:val="20"/>
+        </w:rPr>
+        <w:t>4</w:t>
+      </w:r>
+      <w:r>
+        <w:rPr>
+          <w:rFonts w:ascii="Adobe 宋体 Std L" w:cs="Times New Roman" w:eastAsia="Adobe 宋体 Std L" w:hAnsi="Adobe 宋体 Std L"/>
+          <w:sz w:val="20"/>
+          <w:szCs w:val="20"/>
+        </w:rPr>
+        <w:t>、参考之前的手记”草稿“页面实现”装备“的草稿页面：</w:t>
+      </w:r>
+    </w:p>
+    <w:p>
+      <w:pPr>
+        <w:pStyle w:val="style0"/>
+        <w:rPr>
+          <w:rFonts w:ascii="Adobe 宋体 Std L" w:cs="Times New Roman" w:eastAsia="Adobe 宋体 Std L" w:hAnsi="Adobe 宋体 Std L"/>
+          <w:sz w:val="20"/>
+          <w:szCs w:val="20"/>
+        </w:rPr>
+      </w:pPr>
+      <w:r>
+        <w:rPr>
+          <w:rFonts w:ascii="Adobe 宋体 Std L" w:cs="Times New Roman" w:eastAsia="Adobe 宋体 Std L" w:hAnsi="Adobe 宋体 Std L"/>
+          <w:sz w:val="20"/>
+          <w:szCs w:val="20"/>
+        </w:rPr>
+        <w:t xml:space="preserve">        </w:t>
+      </w:r>
+      <w:r>
+        <w:rPr>
+          <w:rFonts w:ascii="Adobe 宋体 Std L" w:cs="Times New Roman" w:eastAsia="Adobe 宋体 Std L" w:hAnsi="Adobe 宋体 Std L"/>
+          <w:sz w:val="20"/>
+          <w:szCs w:val="20"/>
+        </w:rPr>
+        <w:t>装备秀和手记从同一个表拿数据，通过</w:t>
+      </w:r>
+      <w:r>
+        <w:rPr>
+          <w:rFonts w:ascii="Adobe 宋体 Std L" w:cs="Times New Roman" w:eastAsia="Adobe 宋体 Std L" w:hAnsi="Adobe 宋体 Std L"/>
+          <w:sz w:val="20"/>
+          <w:szCs w:val="20"/>
+        </w:rPr>
+        <w:t>is_note</w:t>
+      </w:r>
+      <w:r>
+        <w:rPr>
+          <w:rFonts w:ascii="Adobe 宋体 Std L" w:cs="Times New Roman" w:eastAsia="Adobe 宋体 Std L" w:hAnsi="Adobe 宋体 Std L"/>
+          <w:sz w:val="20"/>
+          <w:szCs w:val="20"/>
+        </w:rPr>
+        <w:t>字段区分</w:t>
+      </w:r>
+    </w:p>
+    <w:p>
+      <w:pPr>
+        <w:pStyle w:val="style0"/>
+        <w:rPr>
+          <w:rFonts w:ascii="Adobe 宋体 Std L" w:cs="Times New Roman" w:eastAsia="Adobe 宋体 Std L" w:hAnsi="Adobe 宋体 Std L"/>
+          <w:sz w:val="20"/>
+          <w:szCs w:val="20"/>
+        </w:rPr>
+      </w:pPr>
+      <w:r>
+        <w:rPr>
+          <w:rFonts w:ascii="Adobe 宋体 Std L" w:cs="Times New Roman" w:eastAsia="Adobe 宋体 Std L" w:hAnsi="Adobe 宋体 Std L"/>
+          <w:sz w:val="20"/>
+          <w:szCs w:val="20"/>
+        </w:rPr>
+        <w:t xml:space="preserve"> </w:t>
+      </w:r>
+      <w:r>
+        <w:rPr>
+          <w:rFonts w:ascii="Adobe 宋体 Std L" w:cs="Times New Roman" w:eastAsia="Adobe 宋体 Std L" w:hAnsi="Adobe 宋体 Std L"/>
+          <w:sz w:val="20"/>
+          <w:szCs w:val="20"/>
+        </w:rPr>
+        <w:t>5</w:t>
+      </w:r>
+      <w:r>
+        <w:rPr>
+          <w:rFonts w:ascii="Adobe 宋体 Std L" w:cs="Times New Roman" w:eastAsia="Adobe 宋体 Std L" w:hAnsi="Adobe 宋体 Std L"/>
+          <w:sz w:val="20"/>
+          <w:szCs w:val="20"/>
+        </w:rPr>
+        <w:t>、遇到的问题：</w:t>
+      </w:r>
+    </w:p>
+    <w:p>
+      <w:pPr>
+        <w:pStyle w:val="style0"/>
+        <w:rPr>
+          <w:rFonts w:ascii="Adobe 宋体 Std L" w:cs="Times New Roman" w:eastAsia="Adobe 宋体 Std L" w:hAnsi="Adobe 宋体 Std L"/>
+          <w:sz w:val="20"/>
+          <w:szCs w:val="20"/>
+        </w:rPr>
+      </w:pPr>
+      <w:r>
+        <w:rPr>
+          <w:rFonts w:ascii="Adobe 宋体 Std L" w:cs="Times New Roman" w:eastAsia="Adobe 宋体 Std L" w:hAnsi="Adobe 宋体 Std L"/>
+          <w:sz w:val="20"/>
+          <w:szCs w:val="20"/>
+        </w:rPr>
+        <w:t xml:space="preserve">        </w:t>
+      </w:r>
+      <w:r>
+        <w:rPr>
+          <w:rFonts w:ascii="Adobe 宋体 Std L" w:cs="Times New Roman" w:eastAsia="Adobe 宋体 Std L" w:hAnsi="Adobe 宋体 Std L"/>
+          <w:sz w:val="20"/>
+          <w:szCs w:val="20"/>
+        </w:rPr>
+        <w:t>下拉框的“小三角”充满图片的样式不知道如何实现</w:t>
+      </w:r>
+    </w:p>
+    <w:p>
+      <w:pPr>
+        <w:pStyle w:val="style0"/>
+        <w:rPr>
+          <w:rFonts w:ascii="Adobe 宋体 Std L" w:cs="Times New Roman" w:eastAsia="Adobe 宋体 Std L" w:hAnsi="Adobe 宋体 Std L"/>
+          <w:sz w:val="20"/>
+          <w:szCs w:val="20"/>
+        </w:rPr>
+      </w:pPr>
+      <w:r>
+        <w:rPr>
+          <w:rFonts w:ascii="Adobe 宋体 Std L" w:cs="Times New Roman" w:eastAsia="Adobe 宋体 Std L" w:hAnsi="Adobe 宋体 Std L"/>
+          <w:sz w:val="20"/>
+          <w:szCs w:val="20"/>
+        </w:rPr>
+        <w:t xml:space="preserve"> </w:t>
+      </w:r>
+      <w:r>
+        <w:rPr>
+          <w:rFonts w:ascii="Adobe 宋体 Std L" w:cs="Times New Roman" w:eastAsia="Adobe 宋体 Std L" w:hAnsi="Adobe 宋体 Std L"/>
+          <w:sz w:val="20"/>
+          <w:szCs w:val="20"/>
+        </w:rPr>
+        <w:t>个人问题总结：</w:t>
       </w:r>
     </w:p>
     <w:p>
@@ -6121,6 +6687,174 @@
           <w:szCs w:val="20"/>
         </w:rPr>
         <w:t xml:space="preserve">    </w:t>
+      </w:r>
+      <w:r>
+        <w:rPr>
+          <w:rFonts w:ascii="Adobe 宋体 Std L" w:cs="Times New Roman" w:eastAsia="Adobe 宋体 Std L" w:hAnsi="Adobe 宋体 Std L"/>
+          <w:sz w:val="20"/>
+          <w:szCs w:val="20"/>
+        </w:rPr>
+        <w:t>1</w:t>
+      </w:r>
+      <w:r>
+        <w:rPr>
+          <w:rFonts w:ascii="Adobe 宋体 Std L" w:cs="Times New Roman" w:eastAsia="Adobe 宋体 Std L" w:hAnsi="Adobe 宋体 Std L"/>
+          <w:sz w:val="20"/>
+          <w:szCs w:val="20"/>
+        </w:rPr>
+        <w:t>、太在意小细节，往往会在一个小细节上花费过多时间</w:t>
+      </w:r>
+    </w:p>
+    <w:p>
+      <w:pPr>
+        <w:pStyle w:val="style0"/>
+        <w:rPr>
+          <w:rFonts w:ascii="Adobe 宋体 Std L" w:cs="Times New Roman" w:eastAsia="Adobe 宋体 Std L" w:hAnsi="Adobe 宋体 Std L"/>
+          <w:sz w:val="20"/>
+          <w:szCs w:val="20"/>
+        </w:rPr>
+      </w:pPr>
+      <w:r>
+        <w:rPr>
+          <w:rFonts w:ascii="Adobe 宋体 Std L" w:cs="Times New Roman" w:eastAsia="Adobe 宋体 Std L" w:hAnsi="Adobe 宋体 Std L"/>
+          <w:sz w:val="20"/>
+          <w:szCs w:val="20"/>
+        </w:rPr>
+        <w:t xml:space="preserve">    </w:t>
+      </w:r>
+      <w:r>
+        <w:rPr>
+          <w:rFonts w:ascii="Adobe 宋体 Std L" w:cs="Times New Roman" w:eastAsia="Adobe 宋体 Std L" w:hAnsi="Adobe 宋体 Std L"/>
+          <w:sz w:val="20"/>
+          <w:szCs w:val="20"/>
+        </w:rPr>
+        <w:t>2</w:t>
+      </w:r>
+      <w:r>
+        <w:rPr>
+          <w:rFonts w:ascii="Adobe 宋体 Std L" w:cs="Times New Roman" w:eastAsia="Adobe 宋体 Std L" w:hAnsi="Adobe 宋体 Std L"/>
+          <w:sz w:val="20"/>
+          <w:szCs w:val="20"/>
+        </w:rPr>
+        <w:t>、遇到问题时，还是不知道看</w:t>
+      </w:r>
+      <w:r>
+        <w:rPr>
+          <w:rFonts w:ascii="Adobe 宋体 Std L" w:cs="Times New Roman" w:eastAsia="Adobe 宋体 Std L" w:hAnsi="Adobe 宋体 Std L"/>
+          <w:sz w:val="20"/>
+          <w:szCs w:val="20"/>
+        </w:rPr>
+        <w:t>console log</w:t>
+      </w:r>
+      <w:r>
+        <w:rPr>
+          <w:rFonts w:ascii="Adobe 宋体 Std L" w:cs="Times New Roman" w:eastAsia="Adobe 宋体 Std L" w:hAnsi="Adobe 宋体 Std L"/>
+          <w:sz w:val="20"/>
+          <w:szCs w:val="20"/>
+        </w:rPr>
+        <w:t>，只是去猜问题，要么就直接问别人，这样很浪费帮我解决问题的人的时间，</w:t>
+      </w:r>
+    </w:p>
+    <w:p>
+      <w:pPr>
+        <w:pStyle w:val="style0"/>
+        <w:rPr>
+          <w:rFonts w:ascii="Adobe 宋体 Std L" w:cs="Times New Roman" w:eastAsia="Adobe 宋体 Std L" w:hAnsi="Adobe 宋体 Std L"/>
+          <w:sz w:val="20"/>
+          <w:szCs w:val="20"/>
+        </w:rPr>
+      </w:pPr>
+      <w:r>
+        <w:rPr>
+          <w:rFonts w:ascii="Adobe 宋体 Std L" w:cs="Times New Roman" w:eastAsia="Adobe 宋体 Std L" w:hAnsi="Adobe 宋体 Std L"/>
+          <w:sz w:val="20"/>
+          <w:szCs w:val="20"/>
+        </w:rPr>
+        <w:t xml:space="preserve">    </w:t>
+      </w:r>
+      <w:r>
+        <w:rPr>
+          <w:rFonts w:ascii="Adobe 宋体 Std L" w:cs="Times New Roman" w:eastAsia="Adobe 宋体 Std L" w:hAnsi="Adobe 宋体 Std L"/>
+          <w:sz w:val="20"/>
+          <w:szCs w:val="20"/>
+        </w:rPr>
+        <w:t>3</w:t>
+      </w:r>
+      <w:r>
+        <w:rPr>
+          <w:rFonts w:ascii="Adobe 宋体 Std L" w:cs="Times New Roman" w:eastAsia="Adobe 宋体 Std L" w:hAnsi="Adobe 宋体 Std L"/>
+          <w:sz w:val="20"/>
+          <w:szCs w:val="20"/>
+        </w:rPr>
+        <w:t>、做任务还是没有养成计时和写思路的习惯，总以为记到脑子里了，其实做的时候很容易陷到一个小问题出不来，不知不觉时间就浪费了，没有时间规划的意识</w:t>
+      </w:r>
+    </w:p>
+    <w:p>
+      <w:pPr>
+        <w:pStyle w:val="style0"/>
+        <w:rPr>
+          <w:rFonts w:ascii="Adobe 宋体 Std L" w:cs="Times New Roman" w:eastAsia="Adobe 宋体 Std L" w:hAnsi="Adobe 宋体 Std L"/>
+          <w:sz w:val="20"/>
+          <w:szCs w:val="20"/>
+        </w:rPr>
+      </w:pPr>
+      <w:r>
+        <w:rPr>
+          <w:rFonts w:ascii="Adobe 宋体 Std L" w:cs="Times New Roman" w:eastAsia="Adobe 宋体 Std L" w:hAnsi="Adobe 宋体 Std L"/>
+          <w:sz w:val="20"/>
+          <w:szCs w:val="20"/>
+        </w:rPr>
+        <w:t xml:space="preserve">    </w:t>
+      </w:r>
+      <w:r>
+        <w:rPr>
+          <w:rFonts w:ascii="Adobe 宋体 Std L" w:cs="Times New Roman" w:eastAsia="Adobe 宋体 Std L" w:hAnsi="Adobe 宋体 Std L"/>
+          <w:sz w:val="20"/>
+          <w:szCs w:val="20"/>
+        </w:rPr>
+        <w:t>4</w:t>
+      </w:r>
+      <w:r>
+        <w:rPr>
+          <w:rFonts w:ascii="Adobe 宋体 Std L" w:cs="Times New Roman" w:eastAsia="Adobe 宋体 Std L" w:hAnsi="Adobe 宋体 Std L"/>
+          <w:sz w:val="20"/>
+          <w:szCs w:val="20"/>
+        </w:rPr>
+        <w:t>、遇到不会的问题也不知道参考别人的东西，尤其是命名的问题，不会去参考比较成功的网站</w:t>
+      </w:r>
+    </w:p>
+    <w:p>
+      <w:pPr>
+        <w:pStyle w:val="style0"/>
+        <w:rPr>
+          <w:rFonts w:ascii="Adobe 宋体 Std L" w:cs="Times New Roman" w:eastAsia="Adobe 宋体 Std L" w:hAnsi="Adobe 宋体 Std L"/>
+          <w:sz w:val="20"/>
+          <w:szCs w:val="20"/>
+        </w:rPr>
+      </w:pPr>
+      <w:r>
+        <w:rPr>
+          <w:rFonts w:ascii="Adobe 宋体 Std L" w:cs="Times New Roman" w:eastAsia="Adobe 宋体 Std L" w:hAnsi="Adobe 宋体 Std L"/>
+          <w:sz w:val="20"/>
+          <w:szCs w:val="20"/>
+        </w:rPr>
+        <w:t xml:space="preserve">    </w:t>
+      </w:r>
+      <w:r>
+        <w:rPr>
+          <w:rFonts w:ascii="Adobe 宋体 Std L" w:cs="Times New Roman" w:eastAsia="Adobe 宋体 Std L" w:hAnsi="Adobe 宋体 Std L"/>
+          <w:sz w:val="20"/>
+          <w:szCs w:val="20"/>
+        </w:rPr>
+        <w:t>5</w:t>
+      </w:r>
+      <w:r>
+        <w:rPr>
+          <w:rFonts w:ascii="Adobe 宋体 Std L" w:cs="Times New Roman" w:eastAsia="Adobe 宋体 Std L" w:hAnsi="Adobe 宋体 Std L"/>
+          <w:sz w:val="20"/>
+          <w:szCs w:val="20"/>
+        </w:rPr>
+        <w:t>、不会分解任务，往往做一件事，会同时考虑别的事</w:t>
       </w:r>
     </w:p>
     <w:sectPr>
@@ -6163,7 +6897,7 @@
     </w:pPr>
     <w:rPr>
       <w:rFonts w:ascii="Cambria" w:cs="" w:eastAsia="DejaVu Sans" w:hAnsi="Cambria"/>
-      <w:color w:val="auto"/>
+      <w:color w:val="00000A"/>
       <w:sz w:val="24"/>
       <w:szCs w:val="24"/>
       <w:lang w:bidi="ar-SA" w:eastAsia="zh-CN" w:val="en-US"/>

</xml_diff>